<commit_message>
Promenio sliku u dokumentu i ispravio datum u futeru
</commit_message>
<xml_diff>
--- a/Faza4/SpecifijacijaBaze.docx
+++ b/Faza4/SpecifijacijaBaze.docx
@@ -628,12 +628,6 @@
         <w:gridCol w:w="2880"/>
       </w:tblGrid>
       <w:tr>
-        <w:tblPrEx>
-          <w:tblCellMar>
-            <w:top w:w="0" w:type="dxa"/>
-            <w:bottom w:w="0" w:type="dxa"/>
-          </w:tblCellMar>
-        </w:tblPrEx>
         <w:trPr>
           <w:cantSplit/>
         </w:trPr>
@@ -749,12 +743,6 @@
         </w:tc>
       </w:tr>
       <w:tr>
-        <w:tblPrEx>
-          <w:tblCellMar>
-            <w:top w:w="0" w:type="dxa"/>
-            <w:bottom w:w="0" w:type="dxa"/>
-          </w:tblCellMar>
-        </w:tblPrEx>
         <w:trPr>
           <w:cantSplit/>
         </w:trPr>
@@ -856,16 +844,17 @@
                 <w:lang w:val="sr-Latn-RS"/>
               </w:rPr>
             </w:pPr>
+            <w:r>
+              <w:rPr>
+                <w:noProof/>
+                <w:lang w:val="sr-Latn-RS"/>
+              </w:rPr>
+              <w:t>Pocetna verzija</w:t>
+            </w:r>
           </w:p>
         </w:tc>
       </w:tr>
       <w:tr>
-        <w:tblPrEx>
-          <w:tblCellMar>
-            <w:top w:w="0" w:type="dxa"/>
-            <w:bottom w:w="0" w:type="dxa"/>
-          </w:tblCellMar>
-        </w:tblPrEx>
         <w:trPr>
           <w:cantSplit/>
         </w:trPr>
@@ -944,12 +933,6 @@
         </w:tc>
       </w:tr>
       <w:tr>
-        <w:tblPrEx>
-          <w:tblCellMar>
-            <w:top w:w="0" w:type="dxa"/>
-            <w:bottom w:w="0" w:type="dxa"/>
-          </w:tblCellMar>
-        </w:tblPrEx>
         <w:trPr>
           <w:cantSplit/>
         </w:trPr>
@@ -1365,6 +1348,12 @@
     </w:p>
     <w:sdt>
       <w:sdtPr>
+        <w:rPr>
+          <w:rFonts w:ascii="Times New Roman" w:eastAsia="Times New Roman" w:hAnsi="Times New Roman" w:cs="Times New Roman"/>
+          <w:color w:val="auto"/>
+          <w:sz w:val="24"/>
+          <w:szCs w:val="24"/>
+        </w:rPr>
         <w:id w:val="-812865303"/>
         <w:docPartObj>
           <w:docPartGallery w:val="Table of Contents"/>
@@ -1373,13 +1362,9 @@
       </w:sdtPr>
       <w:sdtEndPr>
         <w:rPr>
-          <w:rFonts w:ascii="Times New Roman" w:eastAsia="Times New Roman" w:hAnsi="Times New Roman" w:cs="Times New Roman"/>
           <w:b/>
           <w:bCs/>
           <w:noProof/>
-          <w:color w:val="auto"/>
-          <w:sz w:val="24"/>
-          <w:szCs w:val="24"/>
         </w:rPr>
       </w:sdtEndPr>
       <w:sdtContent>
@@ -1387,9 +1372,11 @@
           <w:pPr>
             <w:pStyle w:val="TOCHeading"/>
           </w:pPr>
+          <w:proofErr w:type="spellStart"/>
           <w:r>
             <w:t>Sadržaj</w:t>
           </w:r>
+          <w:proofErr w:type="spellEnd"/>
         </w:p>
         <w:p>
           <w:pPr>
@@ -4473,12 +4460,6 @@
         <w:gridCol w:w="2977"/>
       </w:tblGrid>
       <w:tr>
-        <w:tblPrEx>
-          <w:tblCellMar>
-            <w:top w:w="0" w:type="dxa"/>
-            <w:bottom w:w="0" w:type="dxa"/>
-          </w:tblCellMar>
-        </w:tblPrEx>
         <w:trPr>
           <w:jc w:val="center"/>
         </w:trPr>
@@ -4589,12 +4570,6 @@
         </w:tc>
       </w:tr>
       <w:tr>
-        <w:tblPrEx>
-          <w:tblCellMar>
-            <w:top w:w="0" w:type="dxa"/>
-            <w:bottom w:w="0" w:type="dxa"/>
-          </w:tblCellMar>
-        </w:tblPrEx>
         <w:trPr>
           <w:jc w:val="center"/>
         </w:trPr>
@@ -4664,12 +4639,6 @@
         </w:tc>
       </w:tr>
       <w:tr>
-        <w:tblPrEx>
-          <w:tblCellMar>
-            <w:top w:w="0" w:type="dxa"/>
-            <w:bottom w:w="0" w:type="dxa"/>
-          </w:tblCellMar>
-        </w:tblPrEx>
         <w:trPr>
           <w:jc w:val="center"/>
         </w:trPr>
@@ -4727,12 +4696,6 @@
         </w:tc>
       </w:tr>
       <w:tr>
-        <w:tblPrEx>
-          <w:tblCellMar>
-            <w:top w:w="0" w:type="dxa"/>
-            <w:bottom w:w="0" w:type="dxa"/>
-          </w:tblCellMar>
-        </w:tblPrEx>
         <w:trPr>
           <w:jc w:val="center"/>
         </w:trPr>
@@ -4790,12 +4753,6 @@
         </w:tc>
       </w:tr>
       <w:tr>
-        <w:tblPrEx>
-          <w:tblCellMar>
-            <w:top w:w="0" w:type="dxa"/>
-            <w:bottom w:w="0" w:type="dxa"/>
-          </w:tblCellMar>
-        </w:tblPrEx>
         <w:trPr>
           <w:jc w:val="center"/>
         </w:trPr>
@@ -4978,98 +4935,16 @@
           <w:lang w:val="sr-Latn-RS"/>
         </w:rPr>
       </w:pPr>
-    </w:p>
-    <w:p>
-      <w:pPr>
-        <w:pStyle w:val="Heading2"/>
-        <w:rPr>
-          <w:noProof/>
-          <w:lang w:val="sr-Latn-RS"/>
-        </w:rPr>
-      </w:pPr>
-    </w:p>
-    <w:p>
-      <w:pPr>
-        <w:pStyle w:val="Heading2"/>
-        <w:rPr>
-          <w:noProof/>
-          <w:lang w:val="sr-Latn-RS"/>
-        </w:rPr>
-      </w:pPr>
-      <w:bookmarkStart w:id="42" w:name="_Toc165398423"/>
-      <w:bookmarkStart w:id="43" w:name="_Toc70276662"/>
-      <w:r>
-        <w:rPr>
-          <w:noProof/>
-          <w:lang w:val="sr-Latn-RS"/>
-        </w:rPr>
-        <w:t>2.2</w:t>
-      </w:r>
-      <w:r>
-        <w:rPr>
-          <w:noProof/>
-          <w:lang w:val="sr-Latn-RS"/>
-        </w:rPr>
-        <w:tab/>
-      </w:r>
-      <w:r>
-        <w:rPr>
-          <w:noProof/>
-          <w:lang w:val="sr-Latn-RS"/>
-        </w:rPr>
-        <w:t xml:space="preserve">Dijagram </w:t>
-      </w:r>
-      <w:r>
-        <w:rPr>
-          <w:noProof/>
-          <w:lang w:val="sr-Latn-RS"/>
-        </w:rPr>
-        <w:t>IE</w:t>
-      </w:r>
-      <w:r>
-        <w:rPr>
-          <w:noProof/>
-          <w:lang w:val="sr-Latn-RS"/>
-        </w:rPr>
-        <w:t xml:space="preserve"> notacij</w:t>
-      </w:r>
-      <w:bookmarkEnd w:id="42"/>
-      <w:r>
-        <w:rPr>
-          <w:noProof/>
-          <w:lang w:val="sr-Latn-RS"/>
-        </w:rPr>
-        <w:t>e</w:t>
-      </w:r>
-      <w:bookmarkEnd w:id="43"/>
-    </w:p>
-    <w:p>
-      <w:pPr>
-        <w:jc w:val="center"/>
-        <w:rPr>
-          <w:noProof/>
-          <w:lang w:val="sr-Latn-RS"/>
-        </w:rPr>
-      </w:pPr>
-    </w:p>
-    <w:p>
-      <w:pPr>
-        <w:jc w:val="center"/>
-        <w:rPr>
-          <w:noProof/>
-          <w:lang w:val="sr-Latn-RS"/>
-        </w:rPr>
-      </w:pPr>
       <w:r>
         <w:rPr>
           <w:noProof/>
           <w:lang w:val="sr-Latn-RS"/>
         </w:rPr>
         <w:drawing>
-          <wp:inline distT="0" distB="0" distL="0" distR="0" wp14:anchorId="6ACE9FB2" wp14:editId="2584A91E">
-            <wp:extent cx="5486400" cy="4918075"/>
-            <wp:effectExtent l="0" t="0" r="0" b="0"/>
-            <wp:docPr id="52" name="Picture 52" descr="Diagram&#10;&#10;Description automatically generated"/>
+          <wp:inline distT="0" distB="0" distL="0" distR="0" wp14:anchorId="679FA487" wp14:editId="3AE2ED79">
+            <wp:extent cx="5486400" cy="2988945"/>
+            <wp:effectExtent l="0" t="0" r="0" b="1905"/>
+            <wp:docPr id="1" name="Picture 1"/>
             <wp:cNvGraphicFramePr>
               <a:graphicFrameLocks xmlns:a="http://schemas.openxmlformats.org/drawingml/2006/main" noChangeAspect="1"/>
             </wp:cNvGraphicFramePr>
@@ -5077,7 +4952,7 @@
               <a:graphicData uri="http://schemas.openxmlformats.org/drawingml/2006/picture">
                 <pic:pic xmlns:pic="http://schemas.openxmlformats.org/drawingml/2006/picture">
                   <pic:nvPicPr>
-                    <pic:cNvPr id="52" name="Picture 52" descr="Diagram&#10;&#10;Description automatically generated"/>
+                    <pic:cNvPr id="1" name="Picture 1"/>
                     <pic:cNvPicPr/>
                   </pic:nvPicPr>
                   <pic:blipFill>
@@ -5095,7 +4970,7 @@
                   <pic:spPr>
                     <a:xfrm>
                       <a:off x="0" y="0"/>
-                      <a:ext cx="5486400" cy="4918075"/>
+                      <a:ext cx="5486400" cy="2988945"/>
                     </a:xfrm>
                     <a:prstGeom prst="rect">
                       <a:avLst/>
@@ -5125,6 +5000,88 @@
           <w:lang w:val="sr-Latn-RS"/>
         </w:rPr>
       </w:pPr>
+      <w:bookmarkStart w:id="42" w:name="_Toc165398423"/>
+      <w:bookmarkStart w:id="43" w:name="_Toc70276662"/>
+      <w:r>
+        <w:rPr>
+          <w:noProof/>
+          <w:lang w:val="sr-Latn-RS"/>
+        </w:rPr>
+        <w:t>2.2</w:t>
+      </w:r>
+      <w:r>
+        <w:rPr>
+          <w:noProof/>
+          <w:lang w:val="sr-Latn-RS"/>
+        </w:rPr>
+        <w:tab/>
+      </w:r>
+      <w:r>
+        <w:rPr>
+          <w:noProof/>
+          <w:lang w:val="sr-Latn-RS"/>
+        </w:rPr>
+        <w:t xml:space="preserve">Dijagram </w:t>
+      </w:r>
+      <w:r>
+        <w:rPr>
+          <w:noProof/>
+          <w:lang w:val="sr-Latn-RS"/>
+        </w:rPr>
+        <w:t>IE</w:t>
+      </w:r>
+      <w:r>
+        <w:rPr>
+          <w:noProof/>
+          <w:lang w:val="sr-Latn-RS"/>
+        </w:rPr>
+        <w:t xml:space="preserve"> notacij</w:t>
+      </w:r>
+      <w:bookmarkEnd w:id="42"/>
+      <w:r>
+        <w:rPr>
+          <w:noProof/>
+          <w:lang w:val="sr-Latn-RS"/>
+        </w:rPr>
+        <w:t>e</w:t>
+      </w:r>
+      <w:bookmarkEnd w:id="43"/>
+    </w:p>
+    <w:p>
+      <w:pPr>
+        <w:jc w:val="center"/>
+        <w:rPr>
+          <w:noProof/>
+          <w:lang w:val="sr-Latn-RS"/>
+        </w:rPr>
+      </w:pPr>
+    </w:p>
+    <w:p>
+      <w:pPr>
+        <w:jc w:val="center"/>
+        <w:rPr>
+          <w:noProof/>
+          <w:lang w:val="sr-Latn-RS"/>
+        </w:rPr>
+      </w:pPr>
+    </w:p>
+    <w:p>
+      <w:pPr>
+        <w:pStyle w:val="Heading2"/>
+        <w:rPr>
+          <w:noProof/>
+          <w:lang w:val="sr-Latn-RS"/>
+        </w:rPr>
+      </w:pPr>
+    </w:p>
+    <w:p>
+      <w:pPr>
+        <w:pStyle w:val="Heading2"/>
+        <w:rPr>
+          <w:noProof/>
+          <w:lang w:val="sr-Latn-RS"/>
+        </w:rPr>
+      </w:pPr>
       <w:bookmarkStart w:id="44" w:name="_Toc165398424"/>
       <w:bookmarkStart w:id="45" w:name="_Toc70276663"/>
       <w:r>
@@ -5536,7 +5493,6 @@
           <w:noProof/>
           <w:lang w:val="sr-Latn-RS"/>
         </w:rPr>
-        <w:lastRenderedPageBreak/>
         <w:t>usluga-tag (</w:t>
       </w:r>
       <w:r>
@@ -5917,6 +5873,7 @@
                 <w:szCs w:val="20"/>
                 <w:lang w:val="sr-Latn-RS"/>
               </w:rPr>
+              <w:lastRenderedPageBreak/>
               <w:t>idKor</w:t>
             </w:r>
           </w:p>
@@ -8643,7 +8600,6 @@
           <w:noProof/>
           <w:lang w:val="sr-Latn-RS"/>
         </w:rPr>
-        <w:lastRenderedPageBreak/>
         <w:t>rezervacija</w:t>
       </w:r>
       <w:bookmarkEnd w:id="56"/>
@@ -9512,6 +9468,7 @@
           <w:noProof/>
           <w:lang w:val="sr-Latn-RS"/>
         </w:rPr>
+        <w:lastRenderedPageBreak/>
         <w:t>usluga-ostvarena</w:t>
       </w:r>
       <w:bookmarkEnd w:id="57"/>
@@ -11920,7 +11877,6 @@
         <w:rPr>
           <w:lang w:val="sr-Latn-RS"/>
         </w:rPr>
-        <w:lastRenderedPageBreak/>
         <w:t>3.8</w:t>
       </w:r>
       <w:r>
@@ -11945,14 +11901,7 @@
           <w:noProof/>
           <w:lang w:val="sr-Latn-RS"/>
         </w:rPr>
-        <w:t xml:space="preserve">Sadrži podatke o </w:t>
-      </w:r>
-      <w:r>
-        <w:rPr>
-          <w:noProof/>
-          <w:lang w:val="sr-Latn-RS"/>
-        </w:rPr>
-        <w:t>tome koje tagove usluga sadrži</w:t>
+        <w:t>Sadrži podatke o tome koje tagove usluga sadrži</w:t>
       </w:r>
     </w:p>
     <w:p>
@@ -12149,17 +12098,7 @@
                 <w:szCs w:val="20"/>
                 <w:lang w:val="sr-Latn-RS"/>
               </w:rPr>
-              <w:t>i</w:t>
-            </w:r>
-            <w:r>
-              <w:rPr>
-                <w:noProof/>
-                <w:color w:val="000000"/>
-                <w:sz w:val="20"/>
-                <w:szCs w:val="20"/>
-                <w:lang w:val="sr-Latn-RS"/>
-              </w:rPr>
-              <w:t>dUsl</w:t>
+              <w:t>idUsl</w:t>
             </w:r>
           </w:p>
         </w:tc>
@@ -12403,24 +12342,13 @@
         <w:rPr>
           <w:lang w:val="sr-Latn-RS"/>
         </w:rPr>
-        <w:t>3.</w:t>
-      </w:r>
-      <w:r>
-        <w:rPr>
-          <w:lang w:val="sr-Latn-RS"/>
-        </w:rPr>
-        <w:t>9</w:t>
+        <w:t>3.9</w:t>
       </w:r>
       <w:r>
         <w:rPr>
           <w:lang w:val="sr-Latn-RS"/>
         </w:rPr>
         <w:tab/>
-      </w:r>
-      <w:r>
-        <w:rPr>
-          <w:lang w:val="sr-Latn-RS"/>
-        </w:rPr>
         <w:t>kalendar</w:t>
       </w:r>
       <w:bookmarkEnd w:id="62"/>
@@ -12438,14 +12366,7 @@
           <w:noProof/>
           <w:lang w:val="sr-Latn-RS"/>
         </w:rPr>
-        <w:t xml:space="preserve">Sadrži podatke o </w:t>
-      </w:r>
-      <w:r>
-        <w:rPr>
-          <w:noProof/>
-          <w:lang w:val="sr-Latn-RS"/>
-        </w:rPr>
-        <w:t>popunjenosti kalendara.</w:t>
+        <w:t>Sadrži podatke o popunjenosti kalendara.</w:t>
       </w:r>
     </w:p>
     <w:p>
@@ -12642,17 +12563,8 @@
                 <w:szCs w:val="20"/>
                 <w:lang w:val="sr-Latn-RS"/>
               </w:rPr>
-              <w:t>id</w:t>
-            </w:r>
-            <w:r>
-              <w:rPr>
-                <w:noProof/>
-                <w:color w:val="000000"/>
-                <w:sz w:val="20"/>
-                <w:szCs w:val="20"/>
-                <w:lang w:val="sr-Latn-RS"/>
-              </w:rPr>
-              <w:t>Maj</w:t>
+              <w:lastRenderedPageBreak/>
+              <w:t>idMaj</w:t>
             </w:r>
           </w:p>
         </w:tc>
@@ -13040,11 +12952,6 @@
           <w:lang w:val="sr-Latn-RS"/>
         </w:rPr>
         <w:tab/>
-      </w:r>
-      <w:r>
-        <w:rPr>
-          <w:lang w:val="sr-Latn-RS"/>
-        </w:rPr>
         <w:t>termin</w:t>
       </w:r>
       <w:bookmarkEnd w:id="63"/>
@@ -13062,14 +12969,7 @@
           <w:noProof/>
           <w:lang w:val="sr-Latn-RS"/>
         </w:rPr>
-        <w:t xml:space="preserve">Sadrži podatke o </w:t>
-      </w:r>
-      <w:r>
-        <w:rPr>
-          <w:noProof/>
-          <w:lang w:val="sr-Latn-RS"/>
-        </w:rPr>
-        <w:t>terminima za kalendar</w:t>
+        <w:t>Sadrži podatke o terminima za kalendar</w:t>
       </w:r>
     </w:p>
     <w:p>
@@ -13266,17 +13166,7 @@
                 <w:szCs w:val="20"/>
                 <w:lang w:val="sr-Latn-RS"/>
               </w:rPr>
-              <w:t>i</w:t>
-            </w:r>
-            <w:r>
-              <w:rPr>
-                <w:noProof/>
-                <w:color w:val="000000"/>
-                <w:sz w:val="20"/>
-                <w:szCs w:val="20"/>
-                <w:lang w:val="sr-Latn-RS"/>
-              </w:rPr>
-              <w:t>dTer</w:t>
+              <w:t>idTer</w:t>
             </w:r>
           </w:p>
         </w:tc>
@@ -13630,7 +13520,7 @@
         <w:sz w:val="20"/>
         <w:lang w:val="pl-PL"/>
       </w:rPr>
-      <w:t>05</w:t>
+      <w:t>25</w:t>
     </w:r>
     <w:r>
       <w:rPr>
@@ -13662,7 +13552,15 @@
         <w:sz w:val="20"/>
         <w:lang w:val="pl-PL"/>
       </w:rPr>
-      <w:t>20</w:t>
+      <w:t>2</w:t>
+    </w:r>
+    <w:r>
+      <w:rPr>
+        <w:rStyle w:val="PageNumber"/>
+        <w:sz w:val="20"/>
+        <w:lang w:val="pl-PL"/>
+      </w:rPr>
+      <w:t>1</w:t>
     </w:r>
     <w:r>
       <w:rPr>
@@ -13710,13 +13608,41 @@
         <w:sz w:val="20"/>
       </w:rPr>
     </w:pPr>
+    <w:proofErr w:type="spellStart"/>
     <w:r>
       <w:rPr>
         <w:b/>
         <w:iCs/>
         <w:sz w:val="20"/>
       </w:rPr>
-      <w:t>Principi softverskog in</w:t>
+      <w:t>Principi</w:t>
+    </w:r>
+    <w:proofErr w:type="spellEnd"/>
+    <w:r>
+      <w:rPr>
+        <w:b/>
+        <w:iCs/>
+        <w:sz w:val="20"/>
+      </w:rPr>
+      <w:t xml:space="preserve"> </w:t>
+    </w:r>
+    <w:proofErr w:type="spellStart"/>
+    <w:r>
+      <w:rPr>
+        <w:b/>
+        <w:iCs/>
+        <w:sz w:val="20"/>
+      </w:rPr>
+      <w:t>softverskog</w:t>
+    </w:r>
+    <w:proofErr w:type="spellEnd"/>
+    <w:r>
+      <w:rPr>
+        <w:b/>
+        <w:iCs/>
+        <w:sz w:val="20"/>
+      </w:rPr>
+      <w:t xml:space="preserve"> in</w:t>
     </w:r>
     <w:r>
       <w:rPr>
@@ -14830,11 +14756,15 @@
   </w:style>
   <w:style w:type="character" w:default="1" w:styleId="DefaultParagraphFont">
     <w:name w:val="Default Paragraph Font"/>
+    <w:uiPriority w:val="1"/>
     <w:semiHidden/>
+    <w:unhideWhenUsed/>
   </w:style>
   <w:style w:type="table" w:default="1" w:styleId="TableNormal">
     <w:name w:val="Normal Table"/>
+    <w:uiPriority w:val="99"/>
     <w:semiHidden/>
+    <w:unhideWhenUsed/>
     <w:tblPr>
       <w:tblInd w:w="0" w:type="dxa"/>
       <w:tblCellMar>
@@ -14847,7 +14777,9 @@
   </w:style>
   <w:style w:type="numbering" w:default="1" w:styleId="NoList">
     <w:name w:val="No List"/>
+    <w:uiPriority w:val="99"/>
     <w:semiHidden/>
+    <w:unhideWhenUsed/>
   </w:style>
   <w:style w:type="paragraph" w:styleId="NormalIndent">
     <w:name w:val="Normal Indent"/>

</xml_diff>

<commit_message>
Zavrsen dokument specifikacije baze podataka Zavrsena faza 4
</commit_message>
<xml_diff>
--- a/Faza4/SpecifijacijaBaze.docx
+++ b/Faza4/SpecifijacijaBaze.docx
@@ -796,7 +796,21 @@
                 <w:noProof/>
                 <w:lang w:val="sr-Latn-RS"/>
               </w:rPr>
-              <w:t>25.04.2021.</w:t>
+              <w:t>2</w:t>
+            </w:r>
+            <w:r>
+              <w:rPr>
+                <w:noProof/>
+                <w:lang w:val="sr-Latn-RS"/>
+              </w:rPr>
+              <w:t>7</w:t>
+            </w:r>
+            <w:r>
+              <w:rPr>
+                <w:noProof/>
+                <w:lang w:val="sr-Latn-RS"/>
+              </w:rPr>
+              <w:t>.04.2021.</w:t>
             </w:r>
           </w:p>
         </w:tc>
@@ -849,7 +863,21 @@
                 <w:noProof/>
                 <w:lang w:val="sr-Latn-RS"/>
               </w:rPr>
-              <w:t>Pocetna verzija</w:t>
+              <w:t>Po</w:t>
+            </w:r>
+            <w:r>
+              <w:rPr>
+                <w:noProof/>
+                <w:lang w:val="sr-Latn-RS"/>
+              </w:rPr>
+              <w:t>č</w:t>
+            </w:r>
+            <w:r>
+              <w:rPr>
+                <w:noProof/>
+                <w:lang w:val="sr-Latn-RS"/>
+              </w:rPr>
+              <w:t>etna verzija</w:t>
             </w:r>
           </w:p>
         </w:tc>
@@ -1403,7 +1431,7 @@
           <w:r>
             <w:fldChar w:fldCharType="separate"/>
           </w:r>
-          <w:hyperlink w:anchor="_Toc70276654" w:history="1">
+          <w:hyperlink w:anchor="_Toc70448442" w:history="1">
             <w:r>
               <w:rPr>
                 <w:rStyle w:val="Hyperlink"/>
@@ -1450,7 +1478,7 @@
                 <w:noProof/>
                 <w:webHidden/>
               </w:rPr>
-              <w:instrText xml:space="preserve"> PAGEREF _Toc70276654 \h </w:instrText>
+              <w:instrText xml:space="preserve"> PAGEREF _Toc70448442 \h </w:instrText>
             </w:r>
             <w:r>
               <w:rPr>
@@ -1495,7 +1523,7 @@
               <w:szCs w:val="22"/>
             </w:rPr>
           </w:pPr>
-          <w:hyperlink w:anchor="_Toc70276655" w:history="1">
+          <w:hyperlink w:anchor="_Toc70448443" w:history="1">
             <w:r>
               <w:rPr>
                 <w:rStyle w:val="Hyperlink"/>
@@ -1540,7 +1568,7 @@
                 <w:noProof/>
                 <w:webHidden/>
               </w:rPr>
-              <w:instrText xml:space="preserve"> PAGEREF _Toc70276655 \h </w:instrText>
+              <w:instrText xml:space="preserve"> PAGEREF _Toc70448443 \h </w:instrText>
             </w:r>
             <w:r>
               <w:rPr>
@@ -1585,7 +1613,7 @@
               <w:szCs w:val="22"/>
             </w:rPr>
           </w:pPr>
-          <w:hyperlink w:anchor="_Toc70276656" w:history="1">
+          <w:hyperlink w:anchor="_Toc70448444" w:history="1">
             <w:r>
               <w:rPr>
                 <w:rStyle w:val="Hyperlink"/>
@@ -1630,7 +1658,7 @@
                 <w:noProof/>
                 <w:webHidden/>
               </w:rPr>
-              <w:instrText xml:space="preserve"> PAGEREF _Toc70276656 \h </w:instrText>
+              <w:instrText xml:space="preserve"> PAGEREF _Toc70448444 \h </w:instrText>
             </w:r>
             <w:r>
               <w:rPr>
@@ -1675,7 +1703,7 @@
               <w:szCs w:val="22"/>
             </w:rPr>
           </w:pPr>
-          <w:hyperlink w:anchor="_Toc70276657" w:history="1">
+          <w:hyperlink w:anchor="_Toc70448445" w:history="1">
             <w:r>
               <w:rPr>
                 <w:rStyle w:val="Hyperlink"/>
@@ -1720,7 +1748,7 @@
                 <w:noProof/>
                 <w:webHidden/>
               </w:rPr>
-              <w:instrText xml:space="preserve"> PAGEREF _Toc70276657 \h </w:instrText>
+              <w:instrText xml:space="preserve"> PAGEREF _Toc70448445 \h </w:instrText>
             </w:r>
             <w:r>
               <w:rPr>
@@ -1765,7 +1793,7 @@
               <w:szCs w:val="22"/>
             </w:rPr>
           </w:pPr>
-          <w:hyperlink w:anchor="_Toc70276658" w:history="1">
+          <w:hyperlink w:anchor="_Toc70448446" w:history="1">
             <w:r>
               <w:rPr>
                 <w:rStyle w:val="Hyperlink"/>
@@ -1810,7 +1838,7 @@
                 <w:noProof/>
                 <w:webHidden/>
               </w:rPr>
-              <w:instrText xml:space="preserve"> PAGEREF _Toc70276658 \h </w:instrText>
+              <w:instrText xml:space="preserve"> PAGEREF _Toc70448446 \h </w:instrText>
             </w:r>
             <w:r>
               <w:rPr>
@@ -1855,7 +1883,7 @@
               <w:szCs w:val="22"/>
             </w:rPr>
           </w:pPr>
-          <w:hyperlink w:anchor="_Toc70276659" w:history="1">
+          <w:hyperlink w:anchor="_Toc70448447" w:history="1">
             <w:r>
               <w:rPr>
                 <w:rStyle w:val="Hyperlink"/>
@@ -1900,7 +1928,7 @@
                 <w:noProof/>
                 <w:webHidden/>
               </w:rPr>
-              <w:instrText xml:space="preserve"> PAGEREF _Toc70276659 \h </w:instrText>
+              <w:instrText xml:space="preserve"> PAGEREF _Toc70448447 \h </w:instrText>
             </w:r>
             <w:r>
               <w:rPr>
@@ -1946,7 +1974,7 @@
               <w:szCs w:val="22"/>
             </w:rPr>
           </w:pPr>
-          <w:hyperlink w:anchor="_Toc70276660" w:history="1">
+          <w:hyperlink w:anchor="_Toc70448448" w:history="1">
             <w:r>
               <w:rPr>
                 <w:rStyle w:val="Hyperlink"/>
@@ -1974,7 +2002,7 @@
                 <w:noProof/>
                 <w:webHidden/>
               </w:rPr>
-              <w:instrText xml:space="preserve"> PAGEREF _Toc70276660 \h </w:instrText>
+              <w:instrText xml:space="preserve"> PAGEREF _Toc70448448 \h </w:instrText>
             </w:r>
             <w:r>
               <w:rPr>
@@ -2019,7 +2047,7 @@
               <w:szCs w:val="22"/>
             </w:rPr>
           </w:pPr>
-          <w:hyperlink w:anchor="_Toc70276661" w:history="1">
+          <w:hyperlink w:anchor="_Toc70448449" w:history="1">
             <w:r>
               <w:rPr>
                 <w:rStyle w:val="Hyperlink"/>
@@ -2064,7 +2092,7 @@
                 <w:noProof/>
                 <w:webHidden/>
               </w:rPr>
-              <w:instrText xml:space="preserve"> PAGEREF _Toc70276661 \h </w:instrText>
+              <w:instrText xml:space="preserve"> PAGEREF _Toc70448449 \h </w:instrText>
             </w:r>
             <w:r>
               <w:rPr>
@@ -2109,7 +2137,7 @@
               <w:szCs w:val="22"/>
             </w:rPr>
           </w:pPr>
-          <w:hyperlink w:anchor="_Toc70276662" w:history="1">
+          <w:hyperlink w:anchor="_Toc70448450" w:history="1">
             <w:r>
               <w:rPr>
                 <w:rStyle w:val="Hyperlink"/>
@@ -2154,7 +2182,7 @@
                 <w:noProof/>
                 <w:webHidden/>
               </w:rPr>
-              <w:instrText xml:space="preserve"> PAGEREF _Toc70276662 \h </w:instrText>
+              <w:instrText xml:space="preserve"> PAGEREF _Toc70448450 \h </w:instrText>
             </w:r>
             <w:r>
               <w:rPr>
@@ -2199,7 +2227,7 @@
               <w:szCs w:val="22"/>
             </w:rPr>
           </w:pPr>
-          <w:hyperlink w:anchor="_Toc70276663" w:history="1">
+          <w:hyperlink w:anchor="_Toc70448451" w:history="1">
             <w:r>
               <w:rPr>
                 <w:rStyle w:val="Hyperlink"/>
@@ -2244,7 +2272,7 @@
                 <w:noProof/>
                 <w:webHidden/>
               </w:rPr>
-              <w:instrText xml:space="preserve"> PAGEREF _Toc70276663 \h </w:instrText>
+              <w:instrText xml:space="preserve"> PAGEREF _Toc70448451 \h </w:instrText>
             </w:r>
             <w:r>
               <w:rPr>
@@ -2264,7 +2292,7 @@
                 <w:noProof/>
                 <w:webHidden/>
               </w:rPr>
-              <w:t>5</w:t>
+              <w:t>6</w:t>
             </w:r>
             <w:r>
               <w:rPr>
@@ -2290,7 +2318,7 @@
               <w:szCs w:val="22"/>
             </w:rPr>
           </w:pPr>
-          <w:hyperlink w:anchor="_Toc70276664" w:history="1">
+          <w:hyperlink w:anchor="_Toc70448452" w:history="1">
             <w:r>
               <w:rPr>
                 <w:rStyle w:val="Hyperlink"/>
@@ -2318,7 +2346,7 @@
                 <w:noProof/>
                 <w:webHidden/>
               </w:rPr>
-              <w:instrText xml:space="preserve"> PAGEREF _Toc70276664 \h </w:instrText>
+              <w:instrText xml:space="preserve"> PAGEREF _Toc70448452 \h </w:instrText>
             </w:r>
             <w:r>
               <w:rPr>
@@ -2363,7 +2391,7 @@
               <w:szCs w:val="22"/>
             </w:rPr>
           </w:pPr>
-          <w:hyperlink w:anchor="_Toc70276665" w:history="1">
+          <w:hyperlink w:anchor="_Toc70448453" w:history="1">
             <w:r>
               <w:rPr>
                 <w:rStyle w:val="Hyperlink"/>
@@ -2408,7 +2436,7 @@
                 <w:noProof/>
                 <w:webHidden/>
               </w:rPr>
-              <w:instrText xml:space="preserve"> PAGEREF _Toc70276665 \h </w:instrText>
+              <w:instrText xml:space="preserve"> PAGEREF _Toc70448453 \h </w:instrText>
             </w:r>
             <w:r>
               <w:rPr>
@@ -2453,7 +2481,7 @@
               <w:szCs w:val="22"/>
             </w:rPr>
           </w:pPr>
-          <w:hyperlink w:anchor="_Toc70276666" w:history="1">
+          <w:hyperlink w:anchor="_Toc70448454" w:history="1">
             <w:r>
               <w:rPr>
                 <w:rStyle w:val="Hyperlink"/>
@@ -2498,7 +2526,7 @@
                 <w:noProof/>
                 <w:webHidden/>
               </w:rPr>
-              <w:instrText xml:space="preserve"> PAGEREF _Toc70276666 \h </w:instrText>
+              <w:instrText xml:space="preserve"> PAGEREF _Toc70448454 \h </w:instrText>
             </w:r>
             <w:r>
               <w:rPr>
@@ -2543,7 +2571,7 @@
               <w:szCs w:val="22"/>
             </w:rPr>
           </w:pPr>
-          <w:hyperlink w:anchor="_Toc70276667" w:history="1">
+          <w:hyperlink w:anchor="_Toc70448455" w:history="1">
             <w:r>
               <w:rPr>
                 <w:rStyle w:val="Hyperlink"/>
@@ -2588,7 +2616,7 @@
                 <w:noProof/>
                 <w:webHidden/>
               </w:rPr>
-              <w:instrText xml:space="preserve"> PAGEREF _Toc70276667 \h </w:instrText>
+              <w:instrText xml:space="preserve"> PAGEREF _Toc70448455 \h </w:instrText>
             </w:r>
             <w:r>
               <w:rPr>
@@ -2608,7 +2636,7 @@
                 <w:noProof/>
                 <w:webHidden/>
               </w:rPr>
-              <w:t>6</w:t>
+              <w:t>7</w:t>
             </w:r>
             <w:r>
               <w:rPr>
@@ -2633,7 +2661,7 @@
               <w:szCs w:val="22"/>
             </w:rPr>
           </w:pPr>
-          <w:hyperlink w:anchor="_Toc70276668" w:history="1">
+          <w:hyperlink w:anchor="_Toc70448456" w:history="1">
             <w:r>
               <w:rPr>
                 <w:rStyle w:val="Hyperlink"/>
@@ -2678,7 +2706,7 @@
                 <w:noProof/>
                 <w:webHidden/>
               </w:rPr>
-              <w:instrText xml:space="preserve"> PAGEREF _Toc70276668 \h </w:instrText>
+              <w:instrText xml:space="preserve"> PAGEREF _Toc70448456 \h </w:instrText>
             </w:r>
             <w:r>
               <w:rPr>
@@ -2723,7 +2751,7 @@
               <w:szCs w:val="22"/>
             </w:rPr>
           </w:pPr>
-          <w:hyperlink w:anchor="_Toc70276669" w:history="1">
+          <w:hyperlink w:anchor="_Toc70448457" w:history="1">
             <w:r>
               <w:rPr>
                 <w:rStyle w:val="Hyperlink"/>
@@ -2768,7 +2796,7 @@
                 <w:noProof/>
                 <w:webHidden/>
               </w:rPr>
-              <w:instrText xml:space="preserve"> PAGEREF _Toc70276669 \h </w:instrText>
+              <w:instrText xml:space="preserve"> PAGEREF _Toc70448457 \h </w:instrText>
             </w:r>
             <w:r>
               <w:rPr>
@@ -2813,7 +2841,7 @@
               <w:szCs w:val="22"/>
             </w:rPr>
           </w:pPr>
-          <w:hyperlink w:anchor="_Toc70276670" w:history="1">
+          <w:hyperlink w:anchor="_Toc70448458" w:history="1">
             <w:r>
               <w:rPr>
                 <w:rStyle w:val="Hyperlink"/>
@@ -2858,7 +2886,7 @@
                 <w:noProof/>
                 <w:webHidden/>
               </w:rPr>
-              <w:instrText xml:space="preserve"> PAGEREF _Toc70276670 \h </w:instrText>
+              <w:instrText xml:space="preserve"> PAGEREF _Toc70448458 \h </w:instrText>
             </w:r>
             <w:r>
               <w:rPr>
@@ -2903,7 +2931,7 @@
               <w:szCs w:val="22"/>
             </w:rPr>
           </w:pPr>
-          <w:hyperlink w:anchor="_Toc70276671" w:history="1">
+          <w:hyperlink w:anchor="_Toc70448459" w:history="1">
             <w:r>
               <w:rPr>
                 <w:rStyle w:val="Hyperlink"/>
@@ -2948,7 +2976,7 @@
                 <w:noProof/>
                 <w:webHidden/>
               </w:rPr>
-              <w:instrText xml:space="preserve"> PAGEREF _Toc70276671 \h </w:instrText>
+              <w:instrText xml:space="preserve"> PAGEREF _Toc70448459 \h </w:instrText>
             </w:r>
             <w:r>
               <w:rPr>
@@ -2993,7 +3021,7 @@
               <w:szCs w:val="22"/>
             </w:rPr>
           </w:pPr>
-          <w:hyperlink w:anchor="_Toc70276672" w:history="1">
+          <w:hyperlink w:anchor="_Toc70448460" w:history="1">
             <w:r>
               <w:rPr>
                 <w:rStyle w:val="Hyperlink"/>
@@ -3038,7 +3066,7 @@
                 <w:noProof/>
                 <w:webHidden/>
               </w:rPr>
-              <w:instrText xml:space="preserve"> PAGEREF _Toc70276672 \h </w:instrText>
+              <w:instrText xml:space="preserve"> PAGEREF _Toc70448460 \h </w:instrText>
             </w:r>
             <w:r>
               <w:rPr>
@@ -3083,7 +3111,7 @@
               <w:szCs w:val="22"/>
             </w:rPr>
           </w:pPr>
-          <w:hyperlink w:anchor="_Toc70276673" w:history="1">
+          <w:hyperlink w:anchor="_Toc70448461" w:history="1">
             <w:r>
               <w:rPr>
                 <w:rStyle w:val="Hyperlink"/>
@@ -3128,7 +3156,7 @@
                 <w:noProof/>
                 <w:webHidden/>
               </w:rPr>
-              <w:instrText xml:space="preserve"> PAGEREF _Toc70276673 \h </w:instrText>
+              <w:instrText xml:space="preserve"> PAGEREF _Toc70448461 \h </w:instrText>
             </w:r>
             <w:r>
               <w:rPr>
@@ -3173,7 +3201,7 @@
               <w:szCs w:val="22"/>
             </w:rPr>
           </w:pPr>
-          <w:hyperlink w:anchor="_Toc70276674" w:history="1">
+          <w:hyperlink w:anchor="_Toc70448462" w:history="1">
             <w:r>
               <w:rPr>
                 <w:rStyle w:val="Hyperlink"/>
@@ -3218,7 +3246,7 @@
                 <w:noProof/>
                 <w:webHidden/>
               </w:rPr>
-              <w:instrText xml:space="preserve"> PAGEREF _Toc70276674 \h </w:instrText>
+              <w:instrText xml:space="preserve"> PAGEREF _Toc70448462 \h </w:instrText>
             </w:r>
             <w:r>
               <w:rPr>
@@ -3284,7 +3312,7 @@
         <w:br w:type="page"/>
       </w:r>
       <w:bookmarkStart w:id="4" w:name="_Toc165398415"/>
-      <w:bookmarkStart w:id="5" w:name="_Toc70276654"/>
+      <w:bookmarkStart w:id="5" w:name="_Toc70448442"/>
       <w:r>
         <w:rPr>
           <w:noProof/>
@@ -3327,7 +3355,7 @@
       <w:bookmarkStart w:id="8" w:name="_Toc458506844"/>
       <w:bookmarkStart w:id="9" w:name="_Toc458506893"/>
       <w:bookmarkStart w:id="10" w:name="_Toc165398416"/>
-      <w:bookmarkStart w:id="11" w:name="_Toc70276655"/>
+      <w:bookmarkStart w:id="11" w:name="_Toc70448443"/>
       <w:r>
         <w:rPr>
           <w:noProof/>
@@ -3679,7 +3707,7 @@
       <w:bookmarkStart w:id="14" w:name="_Toc458506845"/>
       <w:bookmarkStart w:id="15" w:name="_Toc458506894"/>
       <w:bookmarkStart w:id="16" w:name="_Toc165398417"/>
-      <w:bookmarkStart w:id="17" w:name="_Toc70276656"/>
+      <w:bookmarkStart w:id="17" w:name="_Toc70448444"/>
       <w:r>
         <w:rPr>
           <w:noProof/>
@@ -3883,7 +3911,7 @@
       <w:bookmarkStart w:id="20" w:name="_Toc458506847"/>
       <w:bookmarkStart w:id="21" w:name="_Toc458506896"/>
       <w:bookmarkStart w:id="22" w:name="_Toc165398418"/>
-      <w:bookmarkStart w:id="23" w:name="_Toc70276657"/>
+      <w:bookmarkStart w:id="23" w:name="_Toc70448445"/>
       <w:r>
         <w:rPr>
           <w:noProof/>
@@ -4055,7 +4083,7 @@
       <w:bookmarkStart w:id="26" w:name="_Toc458506849"/>
       <w:bookmarkStart w:id="27" w:name="_Toc458506898"/>
       <w:bookmarkStart w:id="28" w:name="_Toc165398419"/>
-      <w:bookmarkStart w:id="29" w:name="_Toc70276658"/>
+      <w:bookmarkStart w:id="29" w:name="_Toc70448446"/>
       <w:r>
         <w:rPr>
           <w:noProof/>
@@ -4329,7 +4357,7 @@
       <w:bookmarkStart w:id="33" w:name="_Toc458506900"/>
       <w:bookmarkStart w:id="34" w:name="_Toc23229860"/>
       <w:bookmarkStart w:id="35" w:name="_Toc165398420"/>
-      <w:bookmarkStart w:id="36" w:name="_Toc70276659"/>
+      <w:bookmarkStart w:id="36" w:name="_Toc70448447"/>
       <w:r>
         <w:rPr>
           <w:noProof/>
@@ -4440,7 +4468,7 @@
     </w:p>
     <w:tbl>
       <w:tblPr>
-        <w:tblW w:w="0" w:type="auto"/>
+        <w:tblW w:w="8755" w:type="dxa"/>
         <w:jc w:val="center"/>
         <w:tblBorders>
           <w:top w:val="single" w:sz="4" w:space="0" w:color="auto"/>
@@ -4587,6 +4615,15 @@
                 <w:lang w:val="sr-Latn-RS"/>
               </w:rPr>
             </w:pPr>
+            <w:r>
+              <w:rPr>
+                <w:noProof/>
+                <w:sz w:val="22"/>
+                <w:szCs w:val="22"/>
+                <w:lang w:val="sr-Latn-RS"/>
+              </w:rPr>
+              <w:t>1</w:t>
+            </w:r>
           </w:p>
         </w:tc>
         <w:tc>
@@ -4603,6 +4640,15 @@
                 <w:lang w:val="sr-Latn-RS"/>
               </w:rPr>
             </w:pPr>
+            <w:r>
+              <w:rPr>
+                <w:noProof/>
+                <w:sz w:val="22"/>
+                <w:szCs w:val="22"/>
+                <w:lang w:val="sr-Latn-RS"/>
+              </w:rPr>
+              <w:t>27.04.2021.</w:t>
+            </w:r>
           </w:p>
         </w:tc>
         <w:tc>
@@ -4616,9 +4662,20 @@
             <w:pPr>
               <w:rPr>
                 <w:noProof/>
-                <w:lang w:val="sr-Latn-RS"/>
-              </w:rPr>
-            </w:pPr>
+                <w:sz w:val="22"/>
+                <w:szCs w:val="22"/>
+                <w:lang w:val="sr-Latn-RS"/>
+              </w:rPr>
+            </w:pPr>
+            <w:r>
+              <w:rPr>
+                <w:noProof/>
+                <w:sz w:val="22"/>
+                <w:szCs w:val="22"/>
+                <w:lang w:val="sr-Latn-RS"/>
+              </w:rPr>
+              <w:t>Potrebno razmotriti razdvajanje tabele korisnik na tabelu majstor i korisnik, da bi se izbegao veliki broj praznih polja, ukoliko to bude problem.</w:t>
+            </w:r>
           </w:p>
         </w:tc>
         <w:tc>
@@ -4695,131 +4752,9 @@
           </w:p>
         </w:tc>
       </w:tr>
-      <w:tr>
-        <w:trPr>
-          <w:jc w:val="center"/>
-        </w:trPr>
-        <w:tc>
-          <w:tcPr>
-            <w:tcW w:w="918" w:type="dxa"/>
-          </w:tcPr>
-          <w:p>
-            <w:pPr>
-              <w:rPr>
-                <w:noProof/>
-                <w:lang w:val="sr-Latn-RS"/>
-              </w:rPr>
-            </w:pPr>
-          </w:p>
-        </w:tc>
-        <w:tc>
-          <w:tcPr>
-            <w:tcW w:w="1350" w:type="dxa"/>
-          </w:tcPr>
-          <w:p>
-            <w:pPr>
-              <w:rPr>
-                <w:noProof/>
-                <w:lang w:val="sr-Latn-RS"/>
-              </w:rPr>
-            </w:pPr>
-          </w:p>
-        </w:tc>
-        <w:tc>
-          <w:tcPr>
-            <w:tcW w:w="3510" w:type="dxa"/>
-          </w:tcPr>
-          <w:p>
-            <w:pPr>
-              <w:rPr>
-                <w:noProof/>
-                <w:lang w:val="sr-Latn-RS"/>
-              </w:rPr>
-            </w:pPr>
-          </w:p>
-        </w:tc>
-        <w:tc>
-          <w:tcPr>
-            <w:tcW w:w="2977" w:type="dxa"/>
-          </w:tcPr>
-          <w:p>
-            <w:pPr>
-              <w:rPr>
-                <w:noProof/>
-                <w:lang w:val="sr-Latn-RS"/>
-              </w:rPr>
-            </w:pPr>
-          </w:p>
-        </w:tc>
-      </w:tr>
-      <w:tr>
-        <w:trPr>
-          <w:jc w:val="center"/>
-        </w:trPr>
-        <w:tc>
-          <w:tcPr>
-            <w:tcW w:w="918" w:type="dxa"/>
-          </w:tcPr>
-          <w:p>
-            <w:pPr>
-              <w:rPr>
-                <w:noProof/>
-                <w:lang w:val="sr-Latn-RS"/>
-              </w:rPr>
-            </w:pPr>
-          </w:p>
-        </w:tc>
-        <w:tc>
-          <w:tcPr>
-            <w:tcW w:w="1350" w:type="dxa"/>
-          </w:tcPr>
-          <w:p>
-            <w:pPr>
-              <w:rPr>
-                <w:noProof/>
-                <w:lang w:val="sr-Latn-RS"/>
-              </w:rPr>
-            </w:pPr>
-          </w:p>
-        </w:tc>
-        <w:tc>
-          <w:tcPr>
-            <w:tcW w:w="3510" w:type="dxa"/>
-          </w:tcPr>
-          <w:p>
-            <w:pPr>
-              <w:rPr>
-                <w:noProof/>
-                <w:lang w:val="sr-Latn-RS"/>
-              </w:rPr>
-            </w:pPr>
-          </w:p>
-        </w:tc>
-        <w:tc>
-          <w:tcPr>
-            <w:tcW w:w="2977" w:type="dxa"/>
-          </w:tcPr>
-          <w:p>
-            <w:pPr>
-              <w:rPr>
-                <w:noProof/>
-                <w:lang w:val="sr-Latn-RS"/>
-              </w:rPr>
-            </w:pPr>
-          </w:p>
-        </w:tc>
-      </w:tr>
     </w:tbl>
     <w:p>
       <w:pPr>
-        <w:rPr>
-          <w:noProof/>
-          <w:lang w:val="sr-Latn-RS"/>
-        </w:rPr>
-      </w:pPr>
-    </w:p>
-    <w:p>
-      <w:pPr>
         <w:pStyle w:val="Heading1"/>
         <w:rPr>
           <w:noProof/>
@@ -4834,7 +4769,7 @@
         <w:br w:type="page"/>
       </w:r>
       <w:bookmarkStart w:id="37" w:name="_Toc165398421"/>
-      <w:bookmarkStart w:id="38" w:name="_Toc70276660"/>
+      <w:bookmarkStart w:id="38" w:name="_Toc70448448"/>
       <w:r>
         <w:rPr>
           <w:noProof/>
@@ -4873,7 +4808,7 @@
           <w:lang w:val="sr-Latn-RS"/>
         </w:rPr>
       </w:pPr>
-      <w:bookmarkStart w:id="41" w:name="_Toc70276661"/>
+      <w:bookmarkStart w:id="41" w:name="_Toc70448449"/>
       <w:r>
         <w:rPr>
           <w:noProof/>
@@ -4941,10 +4876,10 @@
           <w:lang w:val="sr-Latn-RS"/>
         </w:rPr>
         <w:drawing>
-          <wp:inline distT="0" distB="0" distL="0" distR="0" wp14:anchorId="679FA487" wp14:editId="3AE2ED79">
-            <wp:extent cx="5486400" cy="2988945"/>
-            <wp:effectExtent l="0" t="0" r="0" b="1905"/>
-            <wp:docPr id="1" name="Picture 1"/>
+          <wp:inline distT="0" distB="0" distL="0" distR="0" wp14:anchorId="3D5B49AE" wp14:editId="28C2B1A9">
+            <wp:extent cx="5486400" cy="4119880"/>
+            <wp:effectExtent l="0" t="0" r="0" b="0"/>
+            <wp:docPr id="2" name="Picture 2" descr="Diagram, box and whisker chart&#10;&#10;Description automatically generated"/>
             <wp:cNvGraphicFramePr>
               <a:graphicFrameLocks xmlns:a="http://schemas.openxmlformats.org/drawingml/2006/main" noChangeAspect="1"/>
             </wp:cNvGraphicFramePr>
@@ -4952,7 +4887,7 @@
               <a:graphicData uri="http://schemas.openxmlformats.org/drawingml/2006/picture">
                 <pic:pic xmlns:pic="http://schemas.openxmlformats.org/drawingml/2006/picture">
                   <pic:nvPicPr>
-                    <pic:cNvPr id="1" name="Picture 1"/>
+                    <pic:cNvPr id="2" name="Picture 2" descr="Diagram, box and whisker chart&#10;&#10;Description automatically generated"/>
                     <pic:cNvPicPr/>
                   </pic:nvPicPr>
                   <pic:blipFill>
@@ -4970,7 +4905,7 @@
                   <pic:spPr>
                     <a:xfrm>
                       <a:off x="0" y="0"/>
-                      <a:ext cx="5486400" cy="2988945"/>
+                      <a:ext cx="5486400" cy="4119880"/>
                     </a:xfrm>
                     <a:prstGeom prst="rect">
                       <a:avLst/>
@@ -5001,7 +4936,7 @@
         </w:rPr>
       </w:pPr>
       <w:bookmarkStart w:id="42" w:name="_Toc165398423"/>
-      <w:bookmarkStart w:id="43" w:name="_Toc70276662"/>
+      <w:bookmarkStart w:id="43" w:name="_Toc70448450"/>
       <w:r>
         <w:rPr>
           <w:noProof/>
@@ -5064,6 +4999,53 @@
           <w:lang w:val="sr-Latn-RS"/>
         </w:rPr>
       </w:pPr>
+      <w:r>
+        <w:rPr>
+          <w:noProof/>
+          <w:lang w:val="sr-Latn-RS"/>
+        </w:rPr>
+        <w:drawing>
+          <wp:inline distT="0" distB="0" distL="0" distR="0" wp14:anchorId="174471E1" wp14:editId="1964AD56">
+            <wp:extent cx="5486400" cy="2644140"/>
+            <wp:effectExtent l="0" t="0" r="0" b="3810"/>
+            <wp:docPr id="3" name="Picture 3" descr="A screenshot of a computer&#10;&#10;Description automatically generated with medium confidence"/>
+            <wp:cNvGraphicFramePr>
+              <a:graphicFrameLocks xmlns:a="http://schemas.openxmlformats.org/drawingml/2006/main" noChangeAspect="1"/>
+            </wp:cNvGraphicFramePr>
+            <a:graphic xmlns:a="http://schemas.openxmlformats.org/drawingml/2006/main">
+              <a:graphicData uri="http://schemas.openxmlformats.org/drawingml/2006/picture">
+                <pic:pic xmlns:pic="http://schemas.openxmlformats.org/drawingml/2006/picture">
+                  <pic:nvPicPr>
+                    <pic:cNvPr id="3" name="Picture 3" descr="A screenshot of a computer&#10;&#10;Description automatically generated with medium confidence"/>
+                    <pic:cNvPicPr/>
+                  </pic:nvPicPr>
+                  <pic:blipFill>
+                    <a:blip r:embed="rId8">
+                      <a:extLst>
+                        <a:ext uri="{28A0092B-C50C-407E-A947-70E740481C1C}">
+                          <a14:useLocalDpi xmlns:a14="http://schemas.microsoft.com/office/drawing/2010/main" val="0"/>
+                        </a:ext>
+                      </a:extLst>
+                    </a:blip>
+                    <a:stretch>
+                      <a:fillRect/>
+                    </a:stretch>
+                  </pic:blipFill>
+                  <pic:spPr>
+                    <a:xfrm>
+                      <a:off x="0" y="0"/>
+                      <a:ext cx="5486400" cy="2644140"/>
+                    </a:xfrm>
+                    <a:prstGeom prst="rect">
+                      <a:avLst/>
+                    </a:prstGeom>
+                  </pic:spPr>
+                </pic:pic>
+              </a:graphicData>
+            </a:graphic>
+          </wp:inline>
+        </w:drawing>
+      </w:r>
     </w:p>
     <w:p>
       <w:pPr>
@@ -5083,7 +5065,7 @@
         </w:rPr>
       </w:pPr>
       <w:bookmarkStart w:id="44" w:name="_Toc165398424"/>
-      <w:bookmarkStart w:id="45" w:name="_Toc70276663"/>
+      <w:bookmarkStart w:id="45" w:name="_Toc70448451"/>
       <w:r>
         <w:rPr>
           <w:noProof/>
@@ -5173,7 +5155,42 @@
           <w:noProof/>
           <w:lang w:val="sr-Latn-RS"/>
         </w:rPr>
-        <w:t>ime, email, brojTelefona, lozinka, slika, uloga, odobren</w:t>
+        <w:t xml:space="preserve">ime, email, brojTelefona, lozinka, </w:t>
+      </w:r>
+      <w:r>
+        <w:rPr>
+          <w:noProof/>
+          <w:lang w:val="sr-Latn-RS"/>
+        </w:rPr>
+        <w:t xml:space="preserve">adresa, </w:t>
+      </w:r>
+      <w:r>
+        <w:rPr>
+          <w:noProof/>
+          <w:lang w:val="sr-Latn-RS"/>
+        </w:rPr>
+        <w:t>slika,</w:t>
+      </w:r>
+      <w:r>
+        <w:rPr>
+          <w:noProof/>
+          <w:lang w:val="sr-Latn-RS"/>
+        </w:rPr>
+        <w:t xml:space="preserve"> </w:t>
+      </w:r>
+      <w:r>
+        <w:rPr>
+          <w:noProof/>
+          <w:lang w:val="sr-Latn-RS"/>
+        </w:rPr>
+        <w:t>idUlo</w:t>
+      </w:r>
+      <w:r>
+        <w:rPr>
+          <w:noProof/>
+          <w:lang w:val="sr-Latn-RS"/>
+        </w:rPr>
+        <w:t>, odobren</w:t>
       </w:r>
       <w:r>
         <w:rPr>
@@ -5592,7 +5609,7 @@
       </w:pPr>
       <w:bookmarkStart w:id="46" w:name="_Toc23229864"/>
       <w:bookmarkStart w:id="47" w:name="_Toc165398425"/>
-      <w:bookmarkStart w:id="48" w:name="_Toc70276664"/>
+      <w:bookmarkStart w:id="48" w:name="_Toc70448452"/>
       <w:r>
         <w:rPr>
           <w:noProof/>
@@ -5622,7 +5639,7 @@
         </w:rPr>
       </w:pPr>
       <w:bookmarkStart w:id="49" w:name="_Toc165398426"/>
-      <w:bookmarkStart w:id="50" w:name="_Toc70276665"/>
+      <w:bookmarkStart w:id="50" w:name="_Toc70448453"/>
       <w:r>
         <w:rPr>
           <w:noProof/>
@@ -5705,9 +5722,9 @@
       </w:tblPr>
       <w:tblGrid>
         <w:gridCol w:w="2403"/>
-        <w:gridCol w:w="2289"/>
-        <w:gridCol w:w="1959"/>
-        <w:gridCol w:w="1973"/>
+        <w:gridCol w:w="2291"/>
+        <w:gridCol w:w="1958"/>
+        <w:gridCol w:w="1972"/>
       </w:tblGrid>
       <w:tr>
         <w:trPr>
@@ -5873,7 +5890,6 @@
                 <w:szCs w:val="20"/>
                 <w:lang w:val="sr-Latn-RS"/>
               </w:rPr>
-              <w:lastRenderedPageBreak/>
               <w:t>idKor</w:t>
             </w:r>
           </w:p>
@@ -6687,6 +6703,9 @@
             <w:pPr>
               <w:rPr>
                 <w:noProof/>
+                <w:color w:val="000000"/>
+                <w:sz w:val="20"/>
+                <w:szCs w:val="20"/>
                 <w:lang w:val="sr-Latn-RS"/>
               </w:rPr>
             </w:pPr>
@@ -6736,7 +6755,7 @@
                 <w:szCs w:val="20"/>
                 <w:lang w:val="sr-Latn-RS"/>
               </w:rPr>
-              <w:t>slika</w:t>
+              <w:t>adresa</w:t>
             </w:r>
           </w:p>
         </w:tc>
@@ -6755,18 +6774,21 @@
             <w:pPr>
               <w:rPr>
                 <w:noProof/>
-                <w:lang w:val="sr-Latn-RS"/>
-              </w:rPr>
-            </w:pPr>
-            <w:r>
-              <w:rPr>
-                <w:noProof/>
-                <w:color w:val="000000"/>
-                <w:sz w:val="20"/>
-                <w:szCs w:val="20"/>
-                <w:lang w:val="sr-Latn-RS"/>
-              </w:rPr>
-              <w:t>longtext</w:t>
+                <w:color w:val="000000"/>
+                <w:sz w:val="20"/>
+                <w:szCs w:val="20"/>
+                <w:lang w:val="sr-Latn-RS"/>
+              </w:rPr>
+            </w:pPr>
+            <w:r>
+              <w:rPr>
+                <w:noProof/>
+                <w:color w:val="000000"/>
+                <w:sz w:val="20"/>
+                <w:szCs w:val="20"/>
+                <w:lang w:val="sr-Latn-RS"/>
+              </w:rPr>
+              <w:t>varchar(101)</w:t>
             </w:r>
           </w:p>
         </w:tc>
@@ -6785,6 +6807,9 @@
             <w:pPr>
               <w:rPr>
                 <w:noProof/>
+                <w:color w:val="000000"/>
+                <w:sz w:val="20"/>
+                <w:szCs w:val="20"/>
                 <w:lang w:val="sr-Latn-RS"/>
               </w:rPr>
             </w:pPr>
@@ -6815,6 +6840,9 @@
             <w:pPr>
               <w:rPr>
                 <w:noProof/>
+                <w:color w:val="000000"/>
+                <w:sz w:val="20"/>
+                <w:szCs w:val="20"/>
                 <w:lang w:val="sr-Latn-RS"/>
               </w:rPr>
             </w:pPr>
@@ -6848,26 +6876,23 @@
           </w:tcPr>
           <w:p>
             <w:pPr>
-              <w:tabs>
-                <w:tab w:val="right" w:pos="2298"/>
-              </w:tabs>
-              <w:rPr>
-                <w:noProof/>
-                <w:color w:val="000000"/>
-                <w:sz w:val="20"/>
-                <w:szCs w:val="20"/>
-                <w:lang w:val="sr-Latn-RS"/>
-              </w:rPr>
-            </w:pPr>
-            <w:r>
-              <w:rPr>
-                <w:noProof/>
-                <w:color w:val="000000"/>
-                <w:sz w:val="20"/>
-                <w:szCs w:val="20"/>
-                <w:lang w:val="sr-Latn-RS"/>
-              </w:rPr>
-              <w:t>uloga</w:t>
+              <w:rPr>
+                <w:noProof/>
+                <w:color w:val="000000"/>
+                <w:sz w:val="20"/>
+                <w:szCs w:val="20"/>
+                <w:lang w:val="sr-Latn-RS"/>
+              </w:rPr>
+            </w:pPr>
+            <w:r>
+              <w:rPr>
+                <w:noProof/>
+                <w:color w:val="000000"/>
+                <w:sz w:val="20"/>
+                <w:szCs w:val="20"/>
+                <w:lang w:val="sr-Latn-RS"/>
+              </w:rPr>
+              <w:t>slika</w:t>
             </w:r>
           </w:p>
         </w:tc>
@@ -6897,7 +6922,7 @@
                 <w:szCs w:val="20"/>
                 <w:lang w:val="sr-Latn-RS"/>
               </w:rPr>
-              <w:t>int</w:t>
+              <w:t>longtext</w:t>
             </w:r>
           </w:p>
         </w:tc>
@@ -6998,6 +7023,137 @@
                 <w:szCs w:val="20"/>
                 <w:lang w:val="sr-Latn-RS"/>
               </w:rPr>
+              <w:t>uloga</w:t>
+            </w:r>
+          </w:p>
+        </w:tc>
+        <w:tc>
+          <w:tcPr>
+            <w:tcW w:w="0" w:type="auto"/>
+            <w:tcBorders>
+              <w:top w:val="outset" w:sz="6" w:space="0" w:color="auto"/>
+              <w:left w:val="outset" w:sz="6" w:space="0" w:color="auto"/>
+              <w:bottom w:val="outset" w:sz="6" w:space="0" w:color="auto"/>
+              <w:right w:val="outset" w:sz="6" w:space="0" w:color="auto"/>
+            </w:tcBorders>
+            <w:shd w:val="clear" w:color="auto" w:fill="FFFFFF"/>
+          </w:tcPr>
+          <w:p>
+            <w:pPr>
+              <w:rPr>
+                <w:noProof/>
+                <w:lang w:val="sr-Latn-RS"/>
+              </w:rPr>
+            </w:pPr>
+            <w:r>
+              <w:rPr>
+                <w:noProof/>
+                <w:color w:val="000000"/>
+                <w:sz w:val="20"/>
+                <w:szCs w:val="20"/>
+                <w:lang w:val="sr-Latn-RS"/>
+              </w:rPr>
+              <w:t>int</w:t>
+            </w:r>
+          </w:p>
+        </w:tc>
+        <w:tc>
+          <w:tcPr>
+            <w:tcW w:w="0" w:type="auto"/>
+            <w:tcBorders>
+              <w:top w:val="outset" w:sz="6" w:space="0" w:color="auto"/>
+              <w:left w:val="outset" w:sz="6" w:space="0" w:color="auto"/>
+              <w:bottom w:val="outset" w:sz="6" w:space="0" w:color="auto"/>
+              <w:right w:val="outset" w:sz="6" w:space="0" w:color="auto"/>
+            </w:tcBorders>
+            <w:shd w:val="clear" w:color="auto" w:fill="FFFFFF"/>
+          </w:tcPr>
+          <w:p>
+            <w:pPr>
+              <w:rPr>
+                <w:noProof/>
+                <w:lang w:val="sr-Latn-RS"/>
+              </w:rPr>
+            </w:pPr>
+            <w:r>
+              <w:rPr>
+                <w:noProof/>
+                <w:color w:val="000000"/>
+                <w:sz w:val="20"/>
+                <w:szCs w:val="20"/>
+                <w:lang w:val="sr-Latn-RS"/>
+              </w:rPr>
+              <w:t>No</w:t>
+            </w:r>
+          </w:p>
+        </w:tc>
+        <w:tc>
+          <w:tcPr>
+            <w:tcW w:w="0" w:type="auto"/>
+            <w:tcBorders>
+              <w:top w:val="outset" w:sz="6" w:space="0" w:color="auto"/>
+              <w:left w:val="outset" w:sz="6" w:space="0" w:color="auto"/>
+              <w:bottom w:val="outset" w:sz="6" w:space="0" w:color="auto"/>
+              <w:right w:val="outset" w:sz="6" w:space="0" w:color="auto"/>
+            </w:tcBorders>
+            <w:shd w:val="clear" w:color="auto" w:fill="FFFFFF"/>
+          </w:tcPr>
+          <w:p>
+            <w:pPr>
+              <w:rPr>
+                <w:noProof/>
+                <w:lang w:val="sr-Latn-RS"/>
+              </w:rPr>
+            </w:pPr>
+            <w:r>
+              <w:rPr>
+                <w:noProof/>
+                <w:color w:val="000000"/>
+                <w:sz w:val="20"/>
+                <w:szCs w:val="20"/>
+                <w:lang w:val="sr-Latn-RS"/>
+              </w:rPr>
+              <w:t>No</w:t>
+            </w:r>
+          </w:p>
+        </w:tc>
+      </w:tr>
+      <w:tr>
+        <w:trPr>
+          <w:tblCellSpacing w:w="15" w:type="dxa"/>
+        </w:trPr>
+        <w:tc>
+          <w:tcPr>
+            <w:tcW w:w="0" w:type="auto"/>
+            <w:tcBorders>
+              <w:top w:val="outset" w:sz="6" w:space="0" w:color="auto"/>
+              <w:left w:val="outset" w:sz="6" w:space="0" w:color="auto"/>
+              <w:bottom w:val="outset" w:sz="6" w:space="0" w:color="auto"/>
+              <w:right w:val="outset" w:sz="6" w:space="0" w:color="auto"/>
+            </w:tcBorders>
+            <w:shd w:val="clear" w:color="auto" w:fill="FFFFFF"/>
+          </w:tcPr>
+          <w:p>
+            <w:pPr>
+              <w:tabs>
+                <w:tab w:val="right" w:pos="2298"/>
+              </w:tabs>
+              <w:rPr>
+                <w:noProof/>
+                <w:color w:val="000000"/>
+                <w:sz w:val="20"/>
+                <w:szCs w:val="20"/>
+                <w:lang w:val="sr-Latn-RS"/>
+              </w:rPr>
+            </w:pPr>
+            <w:r>
+              <w:rPr>
+                <w:noProof/>
+                <w:color w:val="000000"/>
+                <w:sz w:val="20"/>
+                <w:szCs w:val="20"/>
+                <w:lang w:val="sr-Latn-RS"/>
+              </w:rPr>
               <w:t>odobren</w:t>
             </w:r>
           </w:p>
@@ -7144,7 +7300,7 @@
         </w:rPr>
       </w:pPr>
       <w:bookmarkStart w:id="52" w:name="_Toc165398427"/>
-      <w:bookmarkStart w:id="53" w:name="_Toc70276666"/>
+      <w:bookmarkStart w:id="53" w:name="_Toc70448454"/>
       <w:r>
         <w:rPr>
           <w:noProof/>
@@ -8026,6 +8182,14 @@
     </w:p>
     <w:p>
       <w:pPr>
+        <w:rPr>
+          <w:noProof/>
+          <w:lang w:val="sr-Latn-RS"/>
+        </w:rPr>
+      </w:pPr>
+    </w:p>
+    <w:p>
+      <w:pPr>
         <w:pStyle w:val="Heading2"/>
         <w:rPr>
           <w:noProof/>
@@ -8033,12 +8197,13 @@
         </w:rPr>
       </w:pPr>
       <w:bookmarkStart w:id="54" w:name="_Toc165398428"/>
-      <w:bookmarkStart w:id="55" w:name="_Toc70276667"/>
-      <w:r>
-        <w:rPr>
-          <w:noProof/>
-          <w:lang w:val="sr-Latn-RS"/>
-        </w:rPr>
+      <w:bookmarkStart w:id="55" w:name="_Toc70448455"/>
+      <w:r>
+        <w:rPr>
+          <w:noProof/>
+          <w:lang w:val="sr-Latn-RS"/>
+        </w:rPr>
+        <w:lastRenderedPageBreak/>
         <w:t>3.3</w:t>
       </w:r>
       <w:r>
@@ -8544,46 +8709,6 @@
     </w:p>
     <w:p>
       <w:pPr>
-        <w:rPr>
-          <w:noProof/>
-          <w:lang w:val="sr-Latn-RS"/>
-        </w:rPr>
-      </w:pPr>
-    </w:p>
-    <w:p>
-      <w:pPr>
-        <w:rPr>
-          <w:noProof/>
-          <w:lang w:val="sr-Latn-RS"/>
-        </w:rPr>
-      </w:pPr>
-    </w:p>
-    <w:p>
-      <w:pPr>
-        <w:rPr>
-          <w:noProof/>
-          <w:lang w:val="sr-Latn-RS"/>
-        </w:rPr>
-      </w:pPr>
-    </w:p>
-    <w:p>
-      <w:pPr>
-        <w:rPr>
-          <w:noProof/>
-          <w:lang w:val="sr-Latn-RS"/>
-        </w:rPr>
-      </w:pPr>
-    </w:p>
-    <w:p>
-      <w:pPr>
-        <w:rPr>
-          <w:noProof/>
-          <w:lang w:val="sr-Latn-RS"/>
-        </w:rPr>
-      </w:pPr>
-    </w:p>
-    <w:p>
-      <w:pPr>
         <w:pStyle w:val="Heading2"/>
         <w:numPr>
           <w:ilvl w:val="1"/>
@@ -8594,7 +8719,7 @@
           <w:lang w:val="sr-Latn-RS"/>
         </w:rPr>
       </w:pPr>
-      <w:bookmarkStart w:id="56" w:name="_Toc70276668"/>
+      <w:bookmarkStart w:id="56" w:name="_Toc70448456"/>
       <w:r>
         <w:rPr>
           <w:noProof/>
@@ -8662,7 +8787,7 @@
         </w:trPr>
         <w:tc>
           <w:tcPr>
-            <w:tcW w:w="2386" w:type="dxa"/>
+            <w:tcW w:w="2355" w:type="dxa"/>
             <w:tcBorders>
               <w:top w:val="outset" w:sz="6" w:space="0" w:color="auto"/>
               <w:left w:val="outset" w:sz="6" w:space="0" w:color="auto"/>
@@ -8694,7 +8819,7 @@
         </w:tc>
         <w:tc>
           <w:tcPr>
-            <w:tcW w:w="2293" w:type="dxa"/>
+            <w:tcW w:w="2260" w:type="dxa"/>
             <w:tcBorders>
               <w:top w:val="outset" w:sz="6" w:space="0" w:color="auto"/>
               <w:left w:val="outset" w:sz="6" w:space="0" w:color="auto"/>
@@ -8726,7 +8851,7 @@
         </w:tc>
         <w:tc>
           <w:tcPr>
-            <w:tcW w:w="1972" w:type="dxa"/>
+            <w:tcW w:w="1936" w:type="dxa"/>
             <w:tcBorders>
               <w:top w:val="outset" w:sz="6" w:space="0" w:color="auto"/>
               <w:left w:val="outset" w:sz="6" w:space="0" w:color="auto"/>
@@ -8758,7 +8883,7 @@
         </w:tc>
         <w:tc>
           <w:tcPr>
-            <w:tcW w:w="1959" w:type="dxa"/>
+            <w:tcW w:w="1923" w:type="dxa"/>
             <w:tcBorders>
               <w:top w:val="outset" w:sz="6" w:space="0" w:color="auto"/>
               <w:left w:val="outset" w:sz="6" w:space="0" w:color="auto"/>
@@ -8935,18 +9060,19 @@
             <w:pPr>
               <w:rPr>
                 <w:noProof/>
-                <w:lang w:val="sr-Latn-RS"/>
-              </w:rPr>
-            </w:pPr>
-            <w:r>
-              <w:rPr>
-                <w:noProof/>
-                <w:color w:val="000000"/>
-                <w:sz w:val="20"/>
-                <w:szCs w:val="20"/>
-                <w:lang w:val="sr-Latn-RS"/>
-              </w:rPr>
-              <w:t>idKor</w:t>
+                <w:sz w:val="20"/>
+                <w:szCs w:val="20"/>
+                <w:lang w:val="sr-Latn-RS"/>
+              </w:rPr>
+            </w:pPr>
+            <w:r>
+              <w:rPr>
+                <w:noProof/>
+                <w:sz w:val="20"/>
+                <w:szCs w:val="20"/>
+                <w:lang w:val="sr-Latn-RS"/>
+              </w:rPr>
+              <w:t>idMaj</w:t>
             </w:r>
           </w:p>
         </w:tc>
@@ -9076,273 +9202,17 @@
                 <w:szCs w:val="20"/>
                 <w:lang w:val="sr-Latn-RS"/>
               </w:rPr>
-              <w:t>opis</w:t>
-            </w:r>
-          </w:p>
-        </w:tc>
-        <w:tc>
-          <w:tcPr>
-            <w:tcW w:w="0" w:type="auto"/>
-            <w:tcBorders>
-              <w:top w:val="outset" w:sz="6" w:space="0" w:color="auto"/>
-              <w:left w:val="outset" w:sz="6" w:space="0" w:color="auto"/>
-              <w:bottom w:val="outset" w:sz="6" w:space="0" w:color="auto"/>
-              <w:right w:val="outset" w:sz="6" w:space="0" w:color="auto"/>
-            </w:tcBorders>
-            <w:shd w:val="clear" w:color="auto" w:fill="FFFFFF"/>
-          </w:tcPr>
-          <w:p>
-            <w:pPr>
-              <w:rPr>
-                <w:noProof/>
-                <w:sz w:val="20"/>
-                <w:szCs w:val="20"/>
-                <w:lang w:val="sr-Latn-RS"/>
-              </w:rPr>
-            </w:pPr>
-            <w:r>
-              <w:rPr>
-                <w:noProof/>
-                <w:sz w:val="20"/>
-                <w:szCs w:val="20"/>
-                <w:lang w:val="sr-Latn-RS"/>
-              </w:rPr>
-              <w:t>longtext</w:t>
-            </w:r>
-          </w:p>
-        </w:tc>
-        <w:tc>
-          <w:tcPr>
-            <w:tcW w:w="0" w:type="auto"/>
-            <w:tcBorders>
-              <w:top w:val="outset" w:sz="6" w:space="0" w:color="auto"/>
-              <w:left w:val="outset" w:sz="6" w:space="0" w:color="auto"/>
-              <w:bottom w:val="outset" w:sz="6" w:space="0" w:color="auto"/>
-              <w:right w:val="outset" w:sz="6" w:space="0" w:color="auto"/>
-            </w:tcBorders>
-            <w:shd w:val="clear" w:color="auto" w:fill="FFFFFF"/>
-          </w:tcPr>
-          <w:p>
-            <w:pPr>
-              <w:rPr>
-                <w:noProof/>
-                <w:color w:val="000000"/>
-                <w:sz w:val="20"/>
-                <w:szCs w:val="20"/>
-                <w:lang w:val="sr-Latn-RS"/>
-              </w:rPr>
-            </w:pPr>
-            <w:r>
-              <w:rPr>
-                <w:noProof/>
-                <w:color w:val="000000"/>
-                <w:sz w:val="20"/>
-                <w:szCs w:val="20"/>
-                <w:lang w:val="sr-Latn-RS"/>
-              </w:rPr>
-              <w:t>No</w:t>
-            </w:r>
-          </w:p>
-        </w:tc>
-        <w:tc>
-          <w:tcPr>
-            <w:tcW w:w="0" w:type="auto"/>
-            <w:tcBorders>
-              <w:top w:val="outset" w:sz="6" w:space="0" w:color="auto"/>
-              <w:left w:val="outset" w:sz="6" w:space="0" w:color="auto"/>
-              <w:bottom w:val="outset" w:sz="6" w:space="0" w:color="auto"/>
-              <w:right w:val="outset" w:sz="6" w:space="0" w:color="auto"/>
-            </w:tcBorders>
-            <w:shd w:val="clear" w:color="auto" w:fill="FFFFFF"/>
-          </w:tcPr>
-          <w:p>
-            <w:pPr>
-              <w:rPr>
-                <w:noProof/>
-                <w:sz w:val="20"/>
-                <w:szCs w:val="20"/>
-                <w:lang w:val="sr-Latn-RS"/>
-              </w:rPr>
-            </w:pPr>
-            <w:r>
-              <w:rPr>
-                <w:noProof/>
-                <w:sz w:val="20"/>
-                <w:szCs w:val="20"/>
-                <w:lang w:val="sr-Latn-RS"/>
-              </w:rPr>
-              <w:t>No</w:t>
-            </w:r>
-          </w:p>
-        </w:tc>
-      </w:tr>
-      <w:tr>
-        <w:trPr>
-          <w:tblCellSpacing w:w="15" w:type="dxa"/>
-        </w:trPr>
-        <w:tc>
-          <w:tcPr>
-            <w:tcW w:w="0" w:type="auto"/>
-            <w:tcBorders>
-              <w:top w:val="outset" w:sz="6" w:space="0" w:color="auto"/>
-              <w:left w:val="outset" w:sz="6" w:space="0" w:color="auto"/>
-              <w:bottom w:val="outset" w:sz="6" w:space="0" w:color="auto"/>
-              <w:right w:val="outset" w:sz="6" w:space="0" w:color="auto"/>
-            </w:tcBorders>
-            <w:shd w:val="clear" w:color="auto" w:fill="FFFFFF"/>
-          </w:tcPr>
-          <w:p>
-            <w:pPr>
-              <w:rPr>
-                <w:noProof/>
-                <w:color w:val="000000"/>
-                <w:sz w:val="20"/>
-                <w:szCs w:val="20"/>
-                <w:lang w:val="sr-Latn-RS"/>
-              </w:rPr>
-            </w:pPr>
-            <w:r>
-              <w:rPr>
-                <w:noProof/>
-                <w:color w:val="000000"/>
-                <w:sz w:val="20"/>
-                <w:szCs w:val="20"/>
-                <w:lang w:val="sr-Latn-RS"/>
-              </w:rPr>
-              <w:t>idTer</w:t>
-            </w:r>
-          </w:p>
-        </w:tc>
-        <w:tc>
-          <w:tcPr>
-            <w:tcW w:w="0" w:type="auto"/>
-            <w:tcBorders>
-              <w:top w:val="outset" w:sz="6" w:space="0" w:color="auto"/>
-              <w:left w:val="outset" w:sz="6" w:space="0" w:color="auto"/>
-              <w:bottom w:val="outset" w:sz="6" w:space="0" w:color="auto"/>
-              <w:right w:val="outset" w:sz="6" w:space="0" w:color="auto"/>
-            </w:tcBorders>
-            <w:shd w:val="clear" w:color="auto" w:fill="FFFFFF"/>
-          </w:tcPr>
-          <w:p>
-            <w:pPr>
-              <w:rPr>
-                <w:noProof/>
-                <w:sz w:val="20"/>
-                <w:szCs w:val="20"/>
-                <w:lang w:val="sr-Latn-RS"/>
-              </w:rPr>
-            </w:pPr>
-            <w:r>
-              <w:rPr>
-                <w:noProof/>
-                <w:sz w:val="20"/>
-                <w:szCs w:val="20"/>
-                <w:lang w:val="sr-Latn-RS"/>
-              </w:rPr>
-              <w:t>uniqueid</w:t>
-            </w:r>
-          </w:p>
-        </w:tc>
-        <w:tc>
-          <w:tcPr>
-            <w:tcW w:w="0" w:type="auto"/>
-            <w:tcBorders>
-              <w:top w:val="outset" w:sz="6" w:space="0" w:color="auto"/>
-              <w:left w:val="outset" w:sz="6" w:space="0" w:color="auto"/>
-              <w:bottom w:val="outset" w:sz="6" w:space="0" w:color="auto"/>
-              <w:right w:val="outset" w:sz="6" w:space="0" w:color="auto"/>
-            </w:tcBorders>
-            <w:shd w:val="clear" w:color="auto" w:fill="FFFFFF"/>
-          </w:tcPr>
-          <w:p>
-            <w:pPr>
-              <w:rPr>
-                <w:noProof/>
-                <w:color w:val="000000"/>
-                <w:sz w:val="20"/>
-                <w:szCs w:val="20"/>
-                <w:lang w:val="sr-Latn-RS"/>
-              </w:rPr>
-            </w:pPr>
-            <w:r>
-              <w:rPr>
-                <w:noProof/>
-                <w:color w:val="000000"/>
-                <w:sz w:val="20"/>
-                <w:szCs w:val="20"/>
-                <w:lang w:val="sr-Latn-RS"/>
-              </w:rPr>
-              <w:t>No</w:t>
-            </w:r>
-          </w:p>
-        </w:tc>
-        <w:tc>
-          <w:tcPr>
-            <w:tcW w:w="0" w:type="auto"/>
-            <w:tcBorders>
-              <w:top w:val="outset" w:sz="6" w:space="0" w:color="auto"/>
-              <w:left w:val="outset" w:sz="6" w:space="0" w:color="auto"/>
-              <w:bottom w:val="outset" w:sz="6" w:space="0" w:color="auto"/>
-              <w:right w:val="outset" w:sz="6" w:space="0" w:color="auto"/>
-            </w:tcBorders>
-            <w:shd w:val="clear" w:color="auto" w:fill="FFFFFF"/>
-          </w:tcPr>
-          <w:p>
-            <w:pPr>
-              <w:rPr>
-                <w:noProof/>
-                <w:sz w:val="20"/>
-                <w:szCs w:val="20"/>
-                <w:lang w:val="sr-Latn-RS"/>
-              </w:rPr>
-            </w:pPr>
-            <w:r>
-              <w:rPr>
-                <w:noProof/>
-                <w:sz w:val="20"/>
-                <w:szCs w:val="20"/>
-                <w:lang w:val="sr-Latn-RS"/>
-              </w:rPr>
-              <w:t>Yes</w:t>
-            </w:r>
-          </w:p>
-        </w:tc>
-      </w:tr>
-      <w:tr>
-        <w:trPr>
-          <w:tblCellSpacing w:w="15" w:type="dxa"/>
-        </w:trPr>
-        <w:tc>
-          <w:tcPr>
-            <w:tcW w:w="0" w:type="auto"/>
-            <w:tcBorders>
-              <w:top w:val="outset" w:sz="6" w:space="0" w:color="auto"/>
-              <w:left w:val="outset" w:sz="6" w:space="0" w:color="auto"/>
-              <w:bottom w:val="outset" w:sz="6" w:space="0" w:color="auto"/>
-              <w:right w:val="outset" w:sz="6" w:space="0" w:color="auto"/>
-            </w:tcBorders>
-            <w:shd w:val="clear" w:color="auto" w:fill="FFFFFF"/>
-          </w:tcPr>
-          <w:p>
-            <w:pPr>
-              <w:rPr>
-                <w:noProof/>
-                <w:color w:val="000000"/>
-                <w:sz w:val="20"/>
-                <w:szCs w:val="20"/>
-                <w:lang w:val="sr-Latn-RS"/>
-              </w:rPr>
-            </w:pPr>
-            <w:r>
-              <w:rPr>
-                <w:noProof/>
-                <w:color w:val="000000"/>
-                <w:sz w:val="20"/>
-                <w:szCs w:val="20"/>
-                <w:lang w:val="sr-Latn-RS"/>
-              </w:rPr>
-              <w:t>vremeSlanja</w:t>
+              <w:t>vreme</w:t>
+            </w:r>
+            <w:r>
+              <w:rPr>
+                <w:noProof/>
+                <w:color w:val="000000"/>
+                <w:sz w:val="20"/>
+                <w:szCs w:val="20"/>
+                <w:lang w:val="sr-Latn-RS"/>
+              </w:rPr>
+              <w:t>Odgovora</w:t>
             </w:r>
           </w:p>
         </w:tc>
@@ -9462,13 +9332,12 @@
           <w:lang w:val="sr-Latn-RS"/>
         </w:rPr>
       </w:pPr>
-      <w:bookmarkStart w:id="57" w:name="_Toc70276669"/>
-      <w:r>
-        <w:rPr>
-          <w:noProof/>
-          <w:lang w:val="sr-Latn-RS"/>
-        </w:rPr>
-        <w:lastRenderedPageBreak/>
+      <w:bookmarkStart w:id="57" w:name="_Toc70448457"/>
+      <w:r>
+        <w:rPr>
+          <w:noProof/>
+          <w:lang w:val="sr-Latn-RS"/>
+        </w:rPr>
         <w:t>usluga-ostvarena</w:t>
       </w:r>
       <w:bookmarkEnd w:id="57"/>
@@ -10471,7 +10340,7 @@
           <w:lang w:val="sr-Latn-RS"/>
         </w:rPr>
       </w:pPr>
-      <w:bookmarkStart w:id="58" w:name="_Toc70276670"/>
+      <w:bookmarkStart w:id="58" w:name="_Toc70448458"/>
       <w:r>
         <w:rPr>
           <w:noProof/>
@@ -11354,7 +11223,7 @@
         </w:rPr>
       </w:pPr>
       <w:bookmarkStart w:id="59" w:name="_Toc165398432"/>
-      <w:bookmarkStart w:id="60" w:name="_Toc70276671"/>
+      <w:bookmarkStart w:id="60" w:name="_Toc70448459"/>
       <w:r>
         <w:rPr>
           <w:noProof/>
@@ -11839,40 +11708,12 @@
     </w:p>
     <w:p>
       <w:pPr>
-        <w:rPr>
-          <w:lang w:val="sr-Latn-RS"/>
-        </w:rPr>
-      </w:pPr>
-    </w:p>
-    <w:p>
-      <w:pPr>
-        <w:rPr>
-          <w:lang w:val="sr-Latn-RS"/>
-        </w:rPr>
-      </w:pPr>
-    </w:p>
-    <w:p>
-      <w:pPr>
-        <w:rPr>
-          <w:lang w:val="sr-Latn-RS"/>
-        </w:rPr>
-      </w:pPr>
-    </w:p>
-    <w:p>
-      <w:pPr>
-        <w:rPr>
-          <w:lang w:val="sr-Latn-RS"/>
-        </w:rPr>
-      </w:pPr>
-    </w:p>
-    <w:p>
-      <w:pPr>
         <w:pStyle w:val="Heading2"/>
         <w:rPr>
           <w:lang w:val="sr-Latn-RS"/>
         </w:rPr>
       </w:pPr>
-      <w:bookmarkStart w:id="61" w:name="_Toc70276672"/>
+      <w:bookmarkStart w:id="61" w:name="_Toc70448460"/>
       <w:r>
         <w:rPr>
           <w:lang w:val="sr-Latn-RS"/>
@@ -12337,7 +12178,7 @@
           <w:lang w:val="sr-Latn-RS"/>
         </w:rPr>
       </w:pPr>
-      <w:bookmarkStart w:id="62" w:name="_Toc70276673"/>
+      <w:bookmarkStart w:id="62" w:name="_Toc70448461"/>
       <w:r>
         <w:rPr>
           <w:lang w:val="sr-Latn-RS"/>
@@ -12563,7 +12404,6 @@
                 <w:szCs w:val="20"/>
                 <w:lang w:val="sr-Latn-RS"/>
               </w:rPr>
-              <w:lastRenderedPageBreak/>
               <w:t>idMaj</w:t>
             </w:r>
           </w:p>
@@ -12934,7 +12774,7 @@
           <w:lang w:val="sr-Latn-RS"/>
         </w:rPr>
       </w:pPr>
-      <w:bookmarkStart w:id="63" w:name="_Toc70276674"/>
+      <w:bookmarkStart w:id="63" w:name="_Toc70448462"/>
       <w:r>
         <w:rPr>
           <w:lang w:val="sr-Latn-RS"/>
@@ -13399,8 +13239,8 @@
       </w:pPr>
     </w:p>
     <w:sectPr>
-      <w:headerReference w:type="default" r:id="rId8"/>
-      <w:footerReference w:type="default" r:id="rId9"/>
+      <w:headerReference w:type="default" r:id="rId9"/>
+      <w:footerReference w:type="default" r:id="rId10"/>
       <w:pgSz w:w="12240" w:h="15840"/>
       <w:pgMar w:top="1134" w:right="1800" w:bottom="1440" w:left="1800" w:header="708" w:footer="708" w:gutter="0"/>
       <w:cols w:space="708"/>
@@ -13447,16 +13287,7 @@
         <w:sz w:val="20"/>
         <w:lang w:val="sr-Latn-CS"/>
       </w:rPr>
-      <w:t>Popravi</w:t>
-    </w:r>
-    <w:r>
-      <w:rPr>
-        <w:rStyle w:val="PageNumber"/>
-        <w:noProof/>
-        <w:sz w:val="20"/>
-        <w:lang w:val="sr-Latn-CS"/>
-      </w:rPr>
-      <w:t xml:space="preserve"> -  Specifikacija baze p</w:t>
+      <w:t>Popravi -  Specifikacija baze p</w:t>
     </w:r>
     <w:r>
       <w:rPr>
@@ -13520,47 +13351,7 @@
         <w:sz w:val="20"/>
         <w:lang w:val="pl-PL"/>
       </w:rPr>
-      <w:t>25</w:t>
-    </w:r>
-    <w:r>
-      <w:rPr>
-        <w:rStyle w:val="PageNumber"/>
-        <w:sz w:val="20"/>
-        <w:lang w:val="pl-PL"/>
-      </w:rPr>
-      <w:t>.0</w:t>
-    </w:r>
-    <w:r>
-      <w:rPr>
-        <w:rStyle w:val="PageNumber"/>
-        <w:sz w:val="20"/>
-        <w:lang w:val="pl-PL"/>
-      </w:rPr>
-      <w:t>4</w:t>
-    </w:r>
-    <w:r>
-      <w:rPr>
-        <w:rStyle w:val="PageNumber"/>
-        <w:sz w:val="20"/>
-        <w:lang w:val="pl-PL"/>
-      </w:rPr>
-      <w:t>.20</w:t>
-    </w:r>
-    <w:r>
-      <w:rPr>
-        <w:rStyle w:val="PageNumber"/>
-        <w:sz w:val="20"/>
-        <w:lang w:val="pl-PL"/>
-      </w:rPr>
-      <w:t>2</w:t>
-    </w:r>
-    <w:r>
-      <w:rPr>
-        <w:rStyle w:val="PageNumber"/>
-        <w:sz w:val="20"/>
-        <w:lang w:val="pl-PL"/>
-      </w:rPr>
-      <w:t>1</w:t>
+      <w:t>27.04.2021</w:t>
     </w:r>
     <w:r>
       <w:rPr>
@@ -13659,15 +13450,7 @@
         <w:iCs/>
         <w:sz w:val="20"/>
       </w:rPr>
-      <w:t xml:space="preserve">- Tim </w:t>
-    </w:r>
-    <w:r>
-      <w:rPr>
-        <w:b/>
-        <w:iCs/>
-        <w:sz w:val="20"/>
-      </w:rPr>
-      <w:t>LK Corporation</w:t>
+      <w:t>- Tim LK Corporation</w:t>
     </w:r>
   </w:p>
 </w:hdr>

</xml_diff>

<commit_message>
Ispravljene greske iz prethodne napomene Multiplikativnosti svih veza su sad ok Ispravljena i shema u specifikaciji, specifikacija je sad ok
</commit_message>
<xml_diff>
--- a/Faza4/SpecifijacijaBaze.docx
+++ b/Faza4/SpecifijacijaBaze.docx
@@ -4876,10 +4876,10 @@
           <w:lang w:val="sr-Latn-RS"/>
         </w:rPr>
         <w:drawing>
-          <wp:inline distT="0" distB="0" distL="0" distR="0" wp14:anchorId="3D5B49AE" wp14:editId="28C2B1A9">
-            <wp:extent cx="5486400" cy="4119880"/>
-            <wp:effectExtent l="0" t="0" r="0" b="0"/>
-            <wp:docPr id="2" name="Picture 2" descr="Diagram, box and whisker chart&#10;&#10;Description automatically generated"/>
+          <wp:inline distT="0" distB="0" distL="0" distR="0" wp14:anchorId="3D5B49AE" wp14:editId="758F304F">
+            <wp:extent cx="4606910" cy="4119880"/>
+            <wp:effectExtent l="0" t="0" r="3810" b="0"/>
+            <wp:docPr id="2" name="Picture 2"/>
             <wp:cNvGraphicFramePr>
               <a:graphicFrameLocks xmlns:a="http://schemas.openxmlformats.org/drawingml/2006/main" noChangeAspect="1"/>
             </wp:cNvGraphicFramePr>
@@ -4887,7 +4887,7 @@
               <a:graphicData uri="http://schemas.openxmlformats.org/drawingml/2006/picture">
                 <pic:pic xmlns:pic="http://schemas.openxmlformats.org/drawingml/2006/picture">
                   <pic:nvPicPr>
-                    <pic:cNvPr id="2" name="Picture 2" descr="Diagram, box and whisker chart&#10;&#10;Description automatically generated"/>
+                    <pic:cNvPr id="2" name="Picture 2"/>
                     <pic:cNvPicPr/>
                   </pic:nvPicPr>
                   <pic:blipFill>
@@ -4905,7 +4905,7 @@
                   <pic:spPr>
                     <a:xfrm>
                       <a:off x="0" y="0"/>
-                      <a:ext cx="5486400" cy="4119880"/>
+                      <a:ext cx="4606910" cy="4119880"/>
                     </a:xfrm>
                     <a:prstGeom prst="rect">
                       <a:avLst/>

</xml_diff>